<commit_message>
Updated flyer and PC list
</commit_message>
<xml_diff>
--- a/2020/SBST20-Flyer.docx
+++ b/2020/SBST20-Flyer.docx
@@ -108,7 +108,204 @@
           </w:tcPr>
           <w:p>
             <w:pPr>
-              <w:jc w:val="right"/>
+              <w:jc w:val="center"/>
+              <w:rPr>
+                <w:rFonts w:ascii="Roboto" w:hAnsi="Roboto"/>
+                <w:b/>
+                <w:sz w:val="36"/>
+                <w:szCs w:val="36"/>
+              </w:rPr>
+            </w:pPr>
+            <w:r>
+              <w:rPr>
+                <w:rFonts w:ascii="Roboto" w:hAnsi="Roboto"/>
+                <w:b/>
+                <w:sz w:val="36"/>
+                <w:szCs w:val="36"/>
+              </w:rPr>
+              <w:t>13</w:t>
+            </w:r>
+            <w:r>
+              <w:rPr>
+                <w:rFonts w:ascii="Roboto" w:hAnsi="Roboto"/>
+                <w:b/>
+                <w:sz w:val="36"/>
+                <w:szCs w:val="36"/>
+                <w:vertAlign w:val="superscript"/>
+              </w:rPr>
+              <w:t>th</w:t>
+            </w:r>
+            <w:r>
+              <w:rPr>
+                <w:rFonts w:ascii="Roboto" w:hAnsi="Roboto"/>
+                <w:b/>
+                <w:sz w:val="36"/>
+                <w:szCs w:val="36"/>
+              </w:rPr>
+              <w:t xml:space="preserve"> </w:t>
+            </w:r>
+            <w:r>
+              <w:rPr>
+                <w:rFonts w:ascii="Roboto" w:hAnsi="Roboto"/>
+                <w:b/>
+                <w:sz w:val="36"/>
+                <w:szCs w:val="36"/>
+              </w:rPr>
+              <w:t xml:space="preserve">International </w:t>
+            </w:r>
+            <w:r>
+              <w:rPr>
+                <w:rFonts w:ascii="Roboto" w:hAnsi="Roboto"/>
+                <w:b/>
+                <w:sz w:val="36"/>
+                <w:szCs w:val="36"/>
+              </w:rPr>
+              <w:t>Workshop on</w:t>
+            </w:r>
+          </w:p>
+          <w:p>
+            <w:pPr>
+              <w:jc w:val="center"/>
+              <w:rPr>
+                <w:rFonts w:ascii="Roboto" w:hAnsi="Roboto"/>
+                <w:b/>
+                <w:sz w:val="36"/>
+                <w:szCs w:val="36"/>
+              </w:rPr>
+            </w:pPr>
+            <w:r>
+              <w:rPr>
+                <w:rFonts w:ascii="Roboto" w:hAnsi="Roboto"/>
+                <w:b/>
+                <w:sz w:val="36"/>
+                <w:szCs w:val="36"/>
+              </w:rPr>
+              <w:t>Search-Based Software Testing</w:t>
+            </w:r>
+          </w:p>
+          <w:p>
+            <w:pPr>
+              <w:jc w:val="center"/>
+              <w:rPr>
+                <w:rFonts w:ascii="Roboto" w:hAnsi="Roboto"/>
+                <w:b/>
+                <w:sz w:val="36"/>
+                <w:szCs w:val="36"/>
+              </w:rPr>
+            </w:pPr>
+            <w:r>
+              <w:rPr>
+                <w:rFonts w:ascii="Roboto" w:hAnsi="Roboto"/>
+                <w:b/>
+                <w:sz w:val="36"/>
+                <w:szCs w:val="36"/>
+              </w:rPr>
+              <w:t>(SBST 2020)</w:t>
+            </w:r>
+          </w:p>
+          <w:p>
+            <w:pPr>
+              <w:jc w:val="center"/>
+              <w:rPr>
+                <w:rFonts w:ascii="Roboto" w:hAnsi="Roboto"/>
+                <w:b/>
+                <w:sz w:val="36"/>
+                <w:szCs w:val="36"/>
+              </w:rPr>
+            </w:pPr>
+          </w:p>
+          <w:p>
+            <w:pPr>
+              <w:jc w:val="center"/>
+              <w:rPr>
+                <w:rFonts w:ascii="Roboto" w:hAnsi="Roboto"/>
+                <w:sz w:val="36"/>
+                <w:szCs w:val="36"/>
+              </w:rPr>
+            </w:pPr>
+            <w:r>
+              <w:rPr>
+                <w:rFonts w:ascii="Roboto" w:hAnsi="Roboto"/>
+                <w:i/>
+                <w:sz w:val="36"/>
+                <w:szCs w:val="36"/>
+              </w:rPr>
+              <w:t xml:space="preserve">Co-located with </w:t>
+            </w:r>
+            <w:r>
+              <w:rPr>
+                <w:rFonts w:ascii="Roboto" w:hAnsi="Roboto"/>
+                <w:i/>
+                <w:sz w:val="36"/>
+                <w:szCs w:val="36"/>
+              </w:rPr>
+              <w:t>ICSE</w:t>
+            </w:r>
+            <w:r>
+              <w:rPr>
+                <w:rFonts w:ascii="Roboto" w:hAnsi="Roboto"/>
+                <w:i/>
+                <w:sz w:val="36"/>
+                <w:szCs w:val="36"/>
+              </w:rPr>
+              <w:t xml:space="preserve">: </w:t>
+            </w:r>
+            <w:r>
+              <w:rPr>
+                <w:rFonts w:ascii="Roboto" w:hAnsi="Roboto"/>
+                <w:sz w:val="36"/>
+                <w:szCs w:val="36"/>
+              </w:rPr>
+              <w:t xml:space="preserve">May </w:t>
+            </w:r>
+            <w:r>
+              <w:rPr>
+                <w:rFonts w:ascii="Roboto" w:hAnsi="Roboto"/>
+                <w:sz w:val="36"/>
+                <w:szCs w:val="36"/>
+              </w:rPr>
+              <w:t>24</w:t>
+            </w:r>
+            <w:r>
+              <w:rPr>
+                <w:rFonts w:ascii="Roboto" w:hAnsi="Roboto"/>
+                <w:sz w:val="36"/>
+                <w:szCs w:val="36"/>
+              </w:rPr>
+              <w:t>th, 2020</w:t>
+            </w:r>
+          </w:p>
+          <w:p>
+            <w:pPr>
+              <w:jc w:val="center"/>
+              <w:rPr>
+                <w:rFonts w:ascii="Roboto" w:hAnsi="Roboto"/>
+                <w:sz w:val="36"/>
+                <w:szCs w:val="36"/>
+              </w:rPr>
+            </w:pPr>
+            <w:r>
+              <w:rPr>
+                <w:rFonts w:ascii="Roboto" w:hAnsi="Roboto"/>
+                <w:sz w:val="36"/>
+                <w:szCs w:val="36"/>
+              </w:rPr>
+              <w:t>Seoul, South Korea</w:t>
+            </w:r>
+          </w:p>
+          <w:p>
+            <w:pPr>
+              <w:jc w:val="center"/>
+              <w:rPr>
+                <w:rFonts w:ascii="Roboto" w:hAnsi="Roboto"/>
+                <w:sz w:val="36"/>
+                <w:szCs w:val="36"/>
+              </w:rPr>
+            </w:pPr>
+          </w:p>
+          <w:p>
+            <w:pPr>
+              <w:jc w:val="center"/>
               <w:rPr>
                 <w:rFonts w:ascii="Roboto" w:hAnsi="Roboto"/>
                 <w:b/>
@@ -120,173 +317,8 @@
               <w:rPr>
                 <w:rFonts w:ascii="Roboto" w:hAnsi="Roboto"/>
                 <w:b/>
-                <w:sz w:val="24"/>
-                <w:szCs w:val="24"/>
-              </w:rPr>
-              <w:t>13</w:t>
-            </w:r>
-            <w:r>
-              <w:rPr>
-                <w:rFonts w:ascii="Roboto" w:hAnsi="Roboto"/>
-                <w:b/>
-                <w:sz w:val="24"/>
-                <w:szCs w:val="24"/>
-                <w:vertAlign w:val="superscript"/>
-              </w:rPr>
-              <w:t>th</w:t>
-            </w:r>
-            <w:r>
-              <w:rPr>
-                <w:rFonts w:ascii="Roboto" w:hAnsi="Roboto"/>
-                <w:b/>
-                <w:sz w:val="24"/>
-                <w:szCs w:val="24"/>
-              </w:rPr>
-              <w:t xml:space="preserve"> </w:t>
-            </w:r>
-            <w:r>
-              <w:rPr>
-                <w:rFonts w:ascii="Roboto" w:hAnsi="Roboto"/>
-                <w:b/>
-                <w:sz w:val="24"/>
-                <w:szCs w:val="24"/>
-              </w:rPr>
-              <w:t xml:space="preserve">International </w:t>
-            </w:r>
-            <w:r>
-              <w:rPr>
-                <w:rFonts w:ascii="Roboto" w:hAnsi="Roboto"/>
-                <w:b/>
-                <w:sz w:val="24"/>
-                <w:szCs w:val="24"/>
-              </w:rPr>
-              <w:t xml:space="preserve">Workshop on </w:t>
-            </w:r>
-            <w:r>
-              <w:rPr>
-                <w:rFonts w:ascii="Roboto" w:hAnsi="Roboto"/>
-                <w:b/>
-                <w:sz w:val="24"/>
-                <w:szCs w:val="24"/>
-              </w:rPr>
-              <w:t>Search-Based Software Testing (SBST 2020)</w:t>
-            </w:r>
-          </w:p>
-          <w:p>
-            <w:pPr>
-              <w:jc w:val="right"/>
-              <w:rPr>
-                <w:rFonts w:ascii="Roboto" w:hAnsi="Roboto"/>
-                <w:i/>
-                <w:sz w:val="24"/>
-                <w:szCs w:val="24"/>
-              </w:rPr>
-            </w:pPr>
-            <w:r>
-              <w:rPr>
-                <w:rFonts w:ascii="Roboto" w:hAnsi="Roboto"/>
-                <w:i/>
-                <w:sz w:val="24"/>
-                <w:szCs w:val="24"/>
-              </w:rPr>
-              <w:t xml:space="preserve">Co-located with </w:t>
-            </w:r>
-            <w:r>
-              <w:rPr>
-                <w:rFonts w:ascii="Roboto" w:hAnsi="Roboto"/>
-                <w:i/>
-                <w:sz w:val="24"/>
-                <w:szCs w:val="24"/>
-              </w:rPr>
-              <w:t>ICSE</w:t>
-            </w:r>
-            <w:r>
-              <w:rPr>
-                <w:rFonts w:ascii="Roboto" w:hAnsi="Roboto"/>
-                <w:i/>
-                <w:sz w:val="24"/>
-                <w:szCs w:val="24"/>
-              </w:rPr>
-              <w:t xml:space="preserve">: </w:t>
-            </w:r>
-            <w:r>
-              <w:rPr>
-                <w:rFonts w:ascii="Roboto" w:hAnsi="Roboto"/>
-                <w:i/>
-                <w:sz w:val="24"/>
-                <w:szCs w:val="24"/>
-              </w:rPr>
-              <w:t>https://conf.researchr.org/home/icse-2020</w:t>
-            </w:r>
-          </w:p>
-          <w:p>
-            <w:pPr>
-              <w:jc w:val="right"/>
-              <w:rPr>
-                <w:rFonts w:ascii="Roboto" w:hAnsi="Roboto"/>
-                <w:sz w:val="24"/>
-                <w:szCs w:val="24"/>
-              </w:rPr>
-            </w:pPr>
-            <w:r>
-              <w:rPr>
-                <w:rFonts w:ascii="Roboto" w:hAnsi="Roboto"/>
-                <w:sz w:val="24"/>
-                <w:szCs w:val="24"/>
-              </w:rPr>
-              <w:t xml:space="preserve">May </w:t>
-            </w:r>
-            <w:proofErr w:type="spellStart"/>
-            <w:r>
-              <w:rPr>
-                <w:rFonts w:ascii="Roboto" w:hAnsi="Roboto"/>
-                <w:sz w:val="24"/>
-                <w:szCs w:val="24"/>
-              </w:rPr>
-              <w:t>Xth</w:t>
-            </w:r>
-            <w:proofErr w:type="spellEnd"/>
-            <w:r>
-              <w:rPr>
-                <w:rFonts w:ascii="Roboto" w:hAnsi="Roboto"/>
-                <w:sz w:val="24"/>
-                <w:szCs w:val="24"/>
-              </w:rPr>
-              <w:t>, 2020</w:t>
-            </w:r>
-          </w:p>
-          <w:p>
-            <w:pPr>
-              <w:jc w:val="right"/>
-              <w:rPr>
-                <w:rFonts w:ascii="Roboto" w:hAnsi="Roboto"/>
-                <w:sz w:val="24"/>
-                <w:szCs w:val="24"/>
-              </w:rPr>
-            </w:pPr>
-            <w:r>
-              <w:rPr>
-                <w:rFonts w:ascii="Roboto" w:hAnsi="Roboto"/>
-                <w:sz w:val="24"/>
-                <w:szCs w:val="24"/>
-              </w:rPr>
-              <w:t>Seoul, South Korea</w:t>
-            </w:r>
-          </w:p>
-          <w:p>
-            <w:pPr>
-              <w:jc w:val="right"/>
-              <w:rPr>
-                <w:rFonts w:ascii="Roboto" w:hAnsi="Roboto"/>
-                <w:sz w:val="24"/>
-                <w:szCs w:val="24"/>
-              </w:rPr>
-            </w:pPr>
-            <w:r>
-              <w:rPr>
-                <w:rFonts w:ascii="Roboto" w:hAnsi="Roboto"/>
-                <w:sz w:val="24"/>
-                <w:szCs w:val="24"/>
+                <w:sz w:val="36"/>
+                <w:szCs w:val="36"/>
               </w:rPr>
               <w:t>https://sbst20.github.io/</w:t>
             </w:r>
@@ -629,8 +661,6 @@
                       <w:b/>
                     </w:rPr>
                   </w:pPr>
-                  <w:bookmarkStart w:id="0" w:name="_GoBack"/>
-                  <w:bookmarkEnd w:id="0"/>
                 </w:p>
               </w:tc>
             </w:tr>
@@ -698,6 +728,15 @@
                     <w:t>Erik Fredericks (Oakland University, USA)</w:t>
                   </w:r>
                 </w:p>
+                <w:p>
+                  <w:pPr>
+                    <w:pStyle w:val="ListParagraph"/>
+                    <w:ind w:left="0"/>
+                    <w:rPr>
+                      <w:rFonts w:ascii="Roboto" w:hAnsi="Roboto"/>
+                    </w:rPr>
+                  </w:pPr>
+                </w:p>
               </w:tc>
             </w:tr>
             <w:tr>
@@ -741,31 +780,156 @@
               <w:rPr>
                 <w:rFonts w:ascii="Roboto" w:hAnsi="Roboto"/>
               </w:rPr>
-              <w:t>I</w:t>
-            </w:r>
-            <w:r>
-              <w:rPr>
-                <w:rFonts w:ascii="Roboto" w:hAnsi="Roboto"/>
-              </w:rPr>
-              <w:t xml:space="preserve">n all cases, papers should address a problem in the software testing/verification/validation domain or combine elements of those domains with other concerns in the software engineering lifecycle. Examples of problems in the software testing/verification/validation domain include (but are not limited to) generating testing data, fuzzing, prioritizing test cases, constructing test oracles, minimizing test suites, verifying software models, testing service-orientated architectures, constructing test suites for interaction testing, SBST for AI applications, machine learning techniques for SBST, and validating </w:t>
-            </w:r>
-            <w:proofErr w:type="spellStart"/>
-            <w:r>
-              <w:rPr>
-                <w:rFonts w:ascii="Roboto" w:hAnsi="Roboto"/>
-              </w:rPr>
-              <w:t>realtime</w:t>
-            </w:r>
-            <w:proofErr w:type="spellEnd"/>
-            <w:r>
-              <w:rPr>
-                <w:rFonts w:ascii="Roboto" w:hAnsi="Roboto"/>
-              </w:rPr>
-              <w:t xml:space="preserve"> properties.</w:t>
+              <w:t>P</w:t>
+            </w:r>
+            <w:r>
+              <w:rPr>
+                <w:rFonts w:ascii="Roboto" w:hAnsi="Roboto"/>
+              </w:rPr>
+              <w:t>apers should address a problem in the software testing/verification/validation domain or combine elements of those domains with other concerns in the software engineering lifecycle</w:t>
+            </w:r>
+            <w:r>
+              <w:rPr>
+                <w:rFonts w:ascii="Roboto" w:hAnsi="Roboto"/>
+              </w:rPr>
+              <w:t xml:space="preserve">, such as </w:t>
             </w:r>
           </w:p>
           <w:p>
             <w:pPr>
+              <w:pStyle w:val="ListParagraph"/>
+              <w:numPr>
+                <w:ilvl w:val="0"/>
+                <w:numId w:val="3"/>
+              </w:numPr>
+              <w:rPr>
+                <w:rFonts w:ascii="Roboto" w:hAnsi="Roboto"/>
+              </w:rPr>
+            </w:pPr>
+            <w:r>
+              <w:rPr>
+                <w:rFonts w:ascii="Roboto" w:hAnsi="Roboto"/>
+              </w:rPr>
+              <w:t>G</w:t>
+            </w:r>
+            <w:r>
+              <w:rPr>
+                <w:rFonts w:ascii="Roboto" w:hAnsi="Roboto"/>
+              </w:rPr>
+              <w:t>enerating testing data</w:t>
+            </w:r>
+            <w:r>
+              <w:rPr>
+                <w:rFonts w:ascii="Roboto" w:hAnsi="Roboto"/>
+              </w:rPr>
+              <w:t>, f</w:t>
+            </w:r>
+            <w:r>
+              <w:rPr>
+                <w:rFonts w:ascii="Roboto" w:hAnsi="Roboto"/>
+              </w:rPr>
+              <w:t>uzzing</w:t>
+            </w:r>
+            <w:r>
+              <w:rPr>
+                <w:rFonts w:ascii="Roboto" w:hAnsi="Roboto"/>
+              </w:rPr>
+              <w:t>, p</w:t>
+            </w:r>
+            <w:r>
+              <w:rPr>
+                <w:rFonts w:ascii="Roboto" w:hAnsi="Roboto"/>
+              </w:rPr>
+              <w:t>rioritizing test cases</w:t>
+            </w:r>
+            <w:r>
+              <w:rPr>
+                <w:rFonts w:ascii="Roboto" w:hAnsi="Roboto"/>
+              </w:rPr>
+              <w:t>, c</w:t>
+            </w:r>
+            <w:r>
+              <w:rPr>
+                <w:rFonts w:ascii="Roboto" w:hAnsi="Roboto"/>
+              </w:rPr>
+              <w:t>onstructing test oracles</w:t>
+            </w:r>
+            <w:r>
+              <w:rPr>
+                <w:rFonts w:ascii="Roboto" w:hAnsi="Roboto"/>
+              </w:rPr>
+              <w:t>, m</w:t>
+            </w:r>
+            <w:r>
+              <w:rPr>
+                <w:rFonts w:ascii="Roboto" w:hAnsi="Roboto"/>
+              </w:rPr>
+              <w:t>inimizing test suites</w:t>
+            </w:r>
+          </w:p>
+          <w:p>
+            <w:pPr>
+              <w:pStyle w:val="ListParagraph"/>
+              <w:numPr>
+                <w:ilvl w:val="0"/>
+                <w:numId w:val="3"/>
+              </w:numPr>
+              <w:rPr>
+                <w:rFonts w:ascii="Roboto" w:hAnsi="Roboto"/>
+              </w:rPr>
+            </w:pPr>
+            <w:r>
+              <w:rPr>
+                <w:rFonts w:ascii="Roboto" w:hAnsi="Roboto"/>
+              </w:rPr>
+              <w:t>V</w:t>
+            </w:r>
+            <w:r>
+              <w:rPr>
+                <w:rFonts w:ascii="Roboto" w:hAnsi="Roboto"/>
+              </w:rPr>
+              <w:t>erifying software model</w:t>
+            </w:r>
+            <w:r>
+              <w:rPr>
+                <w:rFonts w:ascii="Roboto" w:hAnsi="Roboto"/>
+              </w:rPr>
+              <w:t>s and validating real-time properties</w:t>
+            </w:r>
+          </w:p>
+          <w:p>
+            <w:pPr>
+              <w:pStyle w:val="ListParagraph"/>
+              <w:numPr>
+                <w:ilvl w:val="0"/>
+                <w:numId w:val="3"/>
+              </w:numPr>
+              <w:rPr>
+                <w:rFonts w:ascii="Roboto" w:hAnsi="Roboto"/>
+              </w:rPr>
+            </w:pPr>
+            <w:r>
+              <w:rPr>
+                <w:rFonts w:ascii="Roboto" w:hAnsi="Roboto"/>
+              </w:rPr>
+              <w:t>SBST for AI applications</w:t>
+            </w:r>
+            <w:r>
+              <w:rPr>
+                <w:rFonts w:ascii="Roboto" w:hAnsi="Roboto"/>
+              </w:rPr>
+              <w:t xml:space="preserve"> and m</w:t>
+            </w:r>
+            <w:r>
+              <w:rPr>
+                <w:rFonts w:ascii="Roboto" w:hAnsi="Roboto"/>
+              </w:rPr>
+              <w:t>achine learning techniques</w:t>
+            </w:r>
+          </w:p>
+          <w:p>
+            <w:pPr>
+              <w:pStyle w:val="ListParagraph"/>
               <w:rPr>
                 <w:rFonts w:ascii="Roboto" w:hAnsi="Roboto"/>
               </w:rPr>
@@ -781,21 +945,93 @@
               <w:rPr>
                 <w:rFonts w:ascii="Roboto" w:hAnsi="Roboto"/>
               </w:rPr>
-              <w:t xml:space="preserve">The solution should apply a metaheuristic search strategy such as (but not limited to) random search, local search (e.g. hill climbing, simulated annealing, and </w:t>
-            </w:r>
-            <w:proofErr w:type="spellStart"/>
-            <w:r>
-              <w:rPr>
-                <w:rFonts w:ascii="Roboto" w:hAnsi="Roboto"/>
-              </w:rPr>
-              <w:t>tabu</w:t>
-            </w:r>
-            <w:proofErr w:type="spellEnd"/>
-            <w:r>
-              <w:rPr>
-                <w:rFonts w:ascii="Roboto" w:hAnsi="Roboto"/>
-              </w:rPr>
-              <w:t xml:space="preserve"> search), evolutionary algorithms (e.g. genetic algorithms, evolution strategies, and genetic programming), ant colony optimization, particle swarm optimization, and multi-objective optimization.</w:t>
+              <w:t>S</w:t>
+            </w:r>
+            <w:r>
+              <w:rPr>
+                <w:rFonts w:ascii="Roboto" w:hAnsi="Roboto"/>
+              </w:rPr>
+              <w:t>olution</w:t>
+            </w:r>
+            <w:r>
+              <w:rPr>
+                <w:rFonts w:ascii="Roboto" w:hAnsi="Roboto"/>
+              </w:rPr>
+              <w:t>s</w:t>
+            </w:r>
+            <w:r>
+              <w:rPr>
+                <w:rFonts w:ascii="Roboto" w:hAnsi="Roboto"/>
+              </w:rPr>
+              <w:t xml:space="preserve"> should apply a metaheuristic search strategy such as</w:t>
+            </w:r>
+            <w:r>
+              <w:rPr>
+                <w:rFonts w:ascii="Roboto" w:hAnsi="Roboto"/>
+              </w:rPr>
+              <w:t>:</w:t>
+            </w:r>
+          </w:p>
+          <w:p>
+            <w:pPr>
+              <w:pStyle w:val="ListParagraph"/>
+              <w:numPr>
+                <w:ilvl w:val="0"/>
+                <w:numId w:val="3"/>
+              </w:numPr>
+              <w:rPr>
+                <w:rFonts w:ascii="Roboto" w:hAnsi="Roboto"/>
+              </w:rPr>
+            </w:pPr>
+            <w:r>
+              <w:rPr>
+                <w:rFonts w:ascii="Roboto" w:hAnsi="Roboto"/>
+              </w:rPr>
+              <w:t>R</w:t>
+            </w:r>
+            <w:r>
+              <w:rPr>
+                <w:rFonts w:ascii="Roboto" w:hAnsi="Roboto"/>
+              </w:rPr>
+              <w:t xml:space="preserve">andom </w:t>
+            </w:r>
+            <w:r>
+              <w:rPr>
+                <w:rFonts w:ascii="Roboto" w:hAnsi="Roboto"/>
+              </w:rPr>
+              <w:t>or local search</w:t>
+            </w:r>
+          </w:p>
+          <w:p>
+            <w:pPr>
+              <w:pStyle w:val="ListParagraph"/>
+              <w:numPr>
+                <w:ilvl w:val="0"/>
+                <w:numId w:val="3"/>
+              </w:numPr>
+              <w:rPr>
+                <w:rFonts w:ascii="Roboto" w:hAnsi="Roboto"/>
+              </w:rPr>
+            </w:pPr>
+            <w:r>
+              <w:rPr>
+                <w:rFonts w:ascii="Roboto" w:hAnsi="Roboto"/>
+              </w:rPr>
+              <w:t>E</w:t>
+            </w:r>
+            <w:r>
+              <w:rPr>
+                <w:rFonts w:ascii="Roboto" w:hAnsi="Roboto"/>
+              </w:rPr>
+              <w:t>volutionary algorith</w:t>
+            </w:r>
+            <w:bookmarkStart w:id="0" w:name="_GoBack"/>
+            <w:bookmarkEnd w:id="0"/>
+            <w:r>
+              <w:rPr>
+                <w:rFonts w:ascii="Roboto" w:hAnsi="Roboto"/>
+              </w:rPr>
+              <w:t>ms (e.g. genetic algorithms, evolution strategies, and genetic programming), ant colony optimization, particle swarm optimization, and multi-objective optimization</w:t>
             </w:r>
           </w:p>
         </w:tc>
@@ -1199,18 +1435,6 @@
                     <w:spacing w:before="0" w:beforeAutospacing="0" w:after="150" w:afterAutospacing="0"/>
                     <w:rPr>
                       <w:rFonts w:ascii="Roboto" w:hAnsi="Roboto"/>
-                      <w:color w:val="333333"/>
-                      <w:sz w:val="22"/>
-                      <w:szCs w:val="22"/>
-                    </w:rPr>
-                  </w:pPr>
-                </w:p>
-                <w:p>
-                  <w:pPr>
-                    <w:pStyle w:val="NormalWeb"/>
-                    <w:spacing w:before="0" w:beforeAutospacing="0" w:after="150" w:afterAutospacing="0"/>
-                    <w:rPr>
-                      <w:rFonts w:ascii="Roboto" w:hAnsi="Roboto"/>
                     </w:rPr>
                   </w:pPr>
                 </w:p>
@@ -1252,8 +1476,68 @@
               <w:rPr>
                 <w:rFonts w:ascii="Roboto" w:hAnsi="Roboto"/>
               </w:rPr>
-              <w:lastRenderedPageBreak/>
-              <w:t>s</w:t>
+              <w:t xml:space="preserve">SBST 2020 </w:t>
+            </w:r>
+            <w:r>
+              <w:rPr>
+                <w:rFonts w:ascii="Arial" w:hAnsi="Arial" w:cs="Arial"/>
+              </w:rPr>
+              <w:t>•</w:t>
+            </w:r>
+            <w:r>
+              <w:rPr>
+                <w:rFonts w:ascii="Roboto" w:hAnsi="Roboto"/>
+              </w:rPr>
+              <w:t xml:space="preserve"> </w:t>
+            </w:r>
+            <w:r>
+              <w:rPr>
+                <w:rFonts w:ascii="Roboto" w:hAnsi="Roboto"/>
+              </w:rPr>
+              <w:t>https://sbst20.github.io</w:t>
+            </w:r>
+            <w:r>
+              <w:rPr>
+                <w:rFonts w:ascii="Roboto" w:hAnsi="Roboto"/>
+              </w:rPr>
+              <w:t xml:space="preserve"> </w:t>
+            </w:r>
+            <w:r>
+              <w:rPr>
+                <w:rFonts w:ascii="Arial" w:hAnsi="Arial" w:cs="Arial"/>
+              </w:rPr>
+              <w:t>•</w:t>
+            </w:r>
+            <w:r>
+              <w:rPr>
+                <w:rFonts w:ascii="Arial" w:hAnsi="Arial" w:cs="Arial"/>
+              </w:rPr>
+              <w:t xml:space="preserve"> Seoul, South Korea </w:t>
+            </w:r>
+            <w:r>
+              <w:rPr>
+                <w:rFonts w:ascii="Arial" w:hAnsi="Arial" w:cs="Arial"/>
+              </w:rPr>
+              <w:t>•</w:t>
+            </w:r>
+            <w:r>
+              <w:rPr>
+                <w:rFonts w:ascii="Arial" w:hAnsi="Arial" w:cs="Arial"/>
+              </w:rPr>
+              <w:t xml:space="preserve"> May 24</w:t>
+            </w:r>
+            <w:r>
+              <w:rPr>
+                <w:rFonts w:ascii="Arial" w:hAnsi="Arial" w:cs="Arial"/>
+                <w:vertAlign w:val="superscript"/>
+              </w:rPr>
+              <w:t>th</w:t>
+            </w:r>
+            <w:r>
+              <w:rPr>
+                <w:rFonts w:ascii="Arial" w:hAnsi="Arial" w:cs="Arial"/>
+              </w:rPr>
+              <w:t>, 2020</w:t>
             </w:r>
           </w:p>
         </w:tc>
@@ -1279,6 +1563,118 @@
 <file path=word/numbering.xml><?xml version="1.0" encoding="utf-8"?>
 <w:numbering xmlns:wpc="http://schemas.microsoft.com/office/word/2010/wordprocessingCanvas" xmlns:cx="http://schemas.microsoft.com/office/drawing/2014/chartex" xmlns:cx1="http://schemas.microsoft.com/office/drawing/2015/9/8/chartex" xmlns:cx2="http://schemas.microsoft.com/office/drawing/2015/10/21/chartex" xmlns:cx3="http://schemas.microsoft.com/office/drawing/2016/5/9/chartex" xmlns:cx4="http://schemas.microsoft.com/office/drawing/2016/5/10/chartex" xmlns:cx5="http://schemas.microsoft.com/office/drawing/2016/5/11/chartex" xmlns:cx6="http://schemas.microsoft.com/office/drawing/2016/5/12/chartex" xmlns:cx7="http://schemas.microsoft.com/office/drawing/2016/5/13/chartex" xmlns:cx8="http://schemas.microsoft.com/office/drawing/2016/5/14/chartex" xmlns:mc="http://schemas.openxmlformats.org/markup-compatibility/2006" xmlns:aink="http://schemas.microsoft.com/office/drawing/2016/ink" xmlns:am3d="http://schemas.microsoft.com/office/drawing/2017/model3d" xmlns:o="urn:schemas-microsoft-com:office:office" xmlns:r="http://schemas.openxmlformats.org/officeDocument/2006/relationships" xmlns:m="http://schemas.openxmlformats.org/officeDocument/2006/math" xmlns:v="urn:schemas-microsoft-com:vml" xmlns:wp14="http://schemas.microsoft.com/office/word/2010/wordprocessingDrawing" xmlns:wp="http://schemas.openxmlformats.org/drawingml/2006/wordprocessingDrawing" xmlns:w10="urn:schemas-microsoft-com:office:word" xmlns:w="http://schemas.openxmlformats.org/wordprocessingml/2006/main" xmlns:w14="http://schemas.microsoft.com/office/word/2010/wordml" xmlns:w15="http://schemas.microsoft.com/office/word/2012/wordml" xmlns:w16cid="http://schemas.microsoft.com/office/word/2016/wordml/cid" xmlns:w16se="http://schemas.microsoft.com/office/word/2015/wordml/symex" xmlns:wpg="http://schemas.microsoft.com/office/word/2010/wordprocessingGroup" xmlns:wpi="http://schemas.microsoft.com/office/word/2010/wordprocessingInk" xmlns:wne="http://schemas.microsoft.com/office/word/2006/wordml" xmlns:wps="http://schemas.microsoft.com/office/word/2010/wordprocessingShape" mc:Ignorable="w14 w15 w16se w16cid wp14">
   <w:abstractNum w:abstractNumId="0" w15:restartNumberingAfterBreak="0">
+    <w:nsid w:val="08653E89"/>
+    <w:multiLevelType w:val="hybridMultilevel"/>
+    <w:tmpl w:val="0C300504"/>
+    <w:lvl w:ilvl="0" w:tplc="847E37A4">
+      <w:numFmt w:val="bullet"/>
+      <w:lvlText w:val=""/>
+      <w:lvlJc w:val="left"/>
+      <w:pPr>
+        <w:ind w:left="720" w:hanging="360"/>
+      </w:pPr>
+      <w:rPr>
+        <w:rFonts w:ascii="Symbol" w:eastAsiaTheme="minorHAnsi" w:hAnsi="Symbol" w:cstheme="minorBidi" w:hint="default"/>
+      </w:rPr>
+    </w:lvl>
+    <w:lvl w:ilvl="1" w:tplc="04090003" w:tentative="1">
+      <w:start w:val="1"/>
+      <w:numFmt w:val="bullet"/>
+      <w:lvlText w:val="o"/>
+      <w:lvlJc w:val="left"/>
+      <w:pPr>
+        <w:ind w:left="1440" w:hanging="360"/>
+      </w:pPr>
+      <w:rPr>
+        <w:rFonts w:ascii="Courier New" w:hAnsi="Courier New" w:cs="Courier New" w:hint="default"/>
+      </w:rPr>
+    </w:lvl>
+    <w:lvl w:ilvl="2" w:tplc="04090005" w:tentative="1">
+      <w:start w:val="1"/>
+      <w:numFmt w:val="bullet"/>
+      <w:lvlText w:val=""/>
+      <w:lvlJc w:val="left"/>
+      <w:pPr>
+        <w:ind w:left="2160" w:hanging="360"/>
+      </w:pPr>
+      <w:rPr>
+        <w:rFonts w:ascii="Wingdings" w:hAnsi="Wingdings" w:hint="default"/>
+      </w:rPr>
+    </w:lvl>
+    <w:lvl w:ilvl="3" w:tplc="04090001" w:tentative="1">
+      <w:start w:val="1"/>
+      <w:numFmt w:val="bullet"/>
+      <w:lvlText w:val=""/>
+      <w:lvlJc w:val="left"/>
+      <w:pPr>
+        <w:ind w:left="2880" w:hanging="360"/>
+      </w:pPr>
+      <w:rPr>
+        <w:rFonts w:ascii="Symbol" w:hAnsi="Symbol" w:hint="default"/>
+      </w:rPr>
+    </w:lvl>
+    <w:lvl w:ilvl="4" w:tplc="04090003" w:tentative="1">
+      <w:start w:val="1"/>
+      <w:numFmt w:val="bullet"/>
+      <w:lvlText w:val="o"/>
+      <w:lvlJc w:val="left"/>
+      <w:pPr>
+        <w:ind w:left="3600" w:hanging="360"/>
+      </w:pPr>
+      <w:rPr>
+        <w:rFonts w:ascii="Courier New" w:hAnsi="Courier New" w:cs="Courier New" w:hint="default"/>
+      </w:rPr>
+    </w:lvl>
+    <w:lvl w:ilvl="5" w:tplc="04090005" w:tentative="1">
+      <w:start w:val="1"/>
+      <w:numFmt w:val="bullet"/>
+      <w:lvlText w:val=""/>
+      <w:lvlJc w:val="left"/>
+      <w:pPr>
+        <w:ind w:left="4320" w:hanging="360"/>
+      </w:pPr>
+      <w:rPr>
+        <w:rFonts w:ascii="Wingdings" w:hAnsi="Wingdings" w:hint="default"/>
+      </w:rPr>
+    </w:lvl>
+    <w:lvl w:ilvl="6" w:tplc="04090001" w:tentative="1">
+      <w:start w:val="1"/>
+      <w:numFmt w:val="bullet"/>
+      <w:lvlText w:val=""/>
+      <w:lvlJc w:val="left"/>
+      <w:pPr>
+        <w:ind w:left="5040" w:hanging="360"/>
+      </w:pPr>
+      <w:rPr>
+        <w:rFonts w:ascii="Symbol" w:hAnsi="Symbol" w:hint="default"/>
+      </w:rPr>
+    </w:lvl>
+    <w:lvl w:ilvl="7" w:tplc="04090003" w:tentative="1">
+      <w:start w:val="1"/>
+      <w:numFmt w:val="bullet"/>
+      <w:lvlText w:val="o"/>
+      <w:lvlJc w:val="left"/>
+      <w:pPr>
+        <w:ind w:left="5760" w:hanging="360"/>
+      </w:pPr>
+      <w:rPr>
+        <w:rFonts w:ascii="Courier New" w:hAnsi="Courier New" w:cs="Courier New" w:hint="default"/>
+      </w:rPr>
+    </w:lvl>
+    <w:lvl w:ilvl="8" w:tplc="04090005" w:tentative="1">
+      <w:start w:val="1"/>
+      <w:numFmt w:val="bullet"/>
+      <w:lvlText w:val=""/>
+      <w:lvlJc w:val="left"/>
+      <w:pPr>
+        <w:ind w:left="6480" w:hanging="360"/>
+      </w:pPr>
+      <w:rPr>
+        <w:rFonts w:ascii="Wingdings" w:hAnsi="Wingdings" w:hint="default"/>
+      </w:rPr>
+    </w:lvl>
+  </w:abstractNum>
+  <w:abstractNum w:abstractNumId="1" w15:restartNumberingAfterBreak="0">
     <w:nsid w:val="24FF70EE"/>
     <w:multiLevelType w:val="multilevel"/>
     <w:tmpl w:val="68142E18"/>
@@ -1427,7 +1823,7 @@
       </w:rPr>
     </w:lvl>
   </w:abstractNum>
-  <w:abstractNum w:abstractNumId="1" w15:restartNumberingAfterBreak="0">
+  <w:abstractNum w:abstractNumId="2" w15:restartNumberingAfterBreak="0">
     <w:nsid w:val="4A124DC0"/>
     <w:multiLevelType w:val="hybridMultilevel"/>
     <w:tmpl w:val="E242A66A"/>
@@ -1540,9 +1936,12 @@
     </w:lvl>
   </w:abstractNum>
   <w:num w:numId="1">
+    <w:abstractNumId w:val="2"/>
+  </w:num>
+  <w:num w:numId="2">
     <w:abstractNumId w:val="1"/>
   </w:num>
-  <w:num w:numId="2">
+  <w:num w:numId="3">
     <w:abstractNumId w:val="0"/>
   </w:num>
 </w:numbering>

</xml_diff>